<commit_message>
Implement employee management system with authentication and leave application features
</commit_message>
<xml_diff>
--- a/49_AADITYA_ICT1.docx
+++ b/49_AADITYA_ICT1.docx
@@ -444,6 +444,7 @@
       </w:pPr>
       <w:r>
         <w:rPr>
+          <w:noProof/>
           <w:lang w:val="en-US"/>
         </w:rPr>
         <w:drawing>
@@ -498,6 +499,7 @@
       </w:pPr>
       <w:r>
         <w:rPr>
+          <w:noProof/>
           <w:lang w:val="en-US"/>
         </w:rPr>
         <w:lastRenderedPageBreak/>
@@ -553,6 +555,7 @@
       </w:pPr>
       <w:r>
         <w:rPr>
+          <w:noProof/>
           <w:lang w:val="en-US"/>
         </w:rPr>
         <w:drawing>
@@ -598,8 +601,255 @@
           <w:lang w:val="en-US"/>
         </w:rPr>
       </w:pPr>
+    </w:p>
+    <w:p>
+      <w:pPr>
+        <w:rPr>
+          <w:lang w:val="en-US"/>
+        </w:rPr>
+      </w:pPr>
+    </w:p>
+    <w:p>
+      <w:pPr>
+        <w:rPr>
+          <w:lang w:val="en-US"/>
+        </w:rPr>
+      </w:pPr>
       <w:r>
         <w:rPr>
+          <w:lang w:val="en-US"/>
+        </w:rPr>
+        <w:t>Q5</w:t>
+      </w:r>
+    </w:p>
+    <w:p>
+      <w:pPr>
+        <w:rPr>
+          <w:lang w:val="en-US"/>
+        </w:rPr>
+      </w:pPr>
+    </w:p>
+    <w:p>
+      <w:pPr>
+        <w:rPr>
+          <w:lang w:val="en-US"/>
+        </w:rPr>
+      </w:pPr>
+      <w:r>
+        <w:rPr>
+          <w:lang w:val="en-US"/>
+        </w:rPr>
+        <w:lastRenderedPageBreak/>
+        <w:drawing>
+          <wp:inline distT="0" distB="0" distL="0" distR="0" wp14:anchorId="44D3A3C6" wp14:editId="03D0A9CE">
+            <wp:extent cx="5731510" cy="4250690"/>
+            <wp:effectExtent l="0" t="0" r="2540" b="0"/>
+            <wp:docPr id="914689708" name="Picture 1"/>
+            <wp:cNvGraphicFramePr>
+              <a:graphicFrameLocks xmlns:a="http://schemas.openxmlformats.org/drawingml/2006/main" noChangeAspect="1"/>
+            </wp:cNvGraphicFramePr>
+            <a:graphic xmlns:a="http://schemas.openxmlformats.org/drawingml/2006/main">
+              <a:graphicData uri="http://schemas.openxmlformats.org/drawingml/2006/picture">
+                <pic:pic xmlns:pic="http://schemas.openxmlformats.org/drawingml/2006/picture">
+                  <pic:nvPicPr>
+                    <pic:cNvPr id="914689708" name=""/>
+                    <pic:cNvPicPr/>
+                  </pic:nvPicPr>
+                  <pic:blipFill>
+                    <a:blip r:embed="rId13"/>
+                    <a:stretch>
+                      <a:fillRect/>
+                    </a:stretch>
+                  </pic:blipFill>
+                  <pic:spPr>
+                    <a:xfrm>
+                      <a:off x="0" y="0"/>
+                      <a:ext cx="5731510" cy="4250690"/>
+                    </a:xfrm>
+                    <a:prstGeom prst="rect">
+                      <a:avLst/>
+                    </a:prstGeom>
+                  </pic:spPr>
+                </pic:pic>
+              </a:graphicData>
+            </a:graphic>
+          </wp:inline>
+        </w:drawing>
+      </w:r>
+    </w:p>
+    <w:p>
+      <w:pPr>
+        <w:rPr>
+          <w:lang w:val="en-US"/>
+        </w:rPr>
+      </w:pPr>
+    </w:p>
+    <w:p>
+      <w:pPr>
+        <w:rPr>
+          <w:lang w:val="en-US"/>
+        </w:rPr>
+      </w:pPr>
+      <w:r>
+        <w:rPr>
+          <w:lang w:val="en-US"/>
+        </w:rPr>
+        <w:lastRenderedPageBreak/>
+        <w:drawing>
+          <wp:inline distT="0" distB="0" distL="0" distR="0" wp14:anchorId="15043FD8" wp14:editId="0F832BE3">
+            <wp:extent cx="5731510" cy="4859655"/>
+            <wp:effectExtent l="0" t="0" r="2540" b="0"/>
+            <wp:docPr id="1242958294" name="Picture 1"/>
+            <wp:cNvGraphicFramePr>
+              <a:graphicFrameLocks xmlns:a="http://schemas.openxmlformats.org/drawingml/2006/main" noChangeAspect="1"/>
+            </wp:cNvGraphicFramePr>
+            <a:graphic xmlns:a="http://schemas.openxmlformats.org/drawingml/2006/main">
+              <a:graphicData uri="http://schemas.openxmlformats.org/drawingml/2006/picture">
+                <pic:pic xmlns:pic="http://schemas.openxmlformats.org/drawingml/2006/picture">
+                  <pic:nvPicPr>
+                    <pic:cNvPr id="1242958294" name=""/>
+                    <pic:cNvPicPr/>
+                  </pic:nvPicPr>
+                  <pic:blipFill>
+                    <a:blip r:embed="rId14"/>
+                    <a:stretch>
+                      <a:fillRect/>
+                    </a:stretch>
+                  </pic:blipFill>
+                  <pic:spPr>
+                    <a:xfrm>
+                      <a:off x="0" y="0"/>
+                      <a:ext cx="5731510" cy="4859655"/>
+                    </a:xfrm>
+                    <a:prstGeom prst="rect">
+                      <a:avLst/>
+                    </a:prstGeom>
+                  </pic:spPr>
+                </pic:pic>
+              </a:graphicData>
+            </a:graphic>
+          </wp:inline>
+        </w:drawing>
+      </w:r>
+    </w:p>
+    <w:p>
+      <w:pPr>
+        <w:rPr>
+          <w:lang w:val="en-US"/>
+        </w:rPr>
+      </w:pPr>
+    </w:p>
+    <w:p>
+      <w:pPr>
+        <w:rPr>
+          <w:lang w:val="en-US"/>
+        </w:rPr>
+      </w:pPr>
+      <w:r>
+        <w:rPr>
+          <w:lang w:val="en-US"/>
+        </w:rPr>
+        <w:lastRenderedPageBreak/>
+        <w:drawing>
+          <wp:inline distT="0" distB="0" distL="0" distR="0" wp14:anchorId="6797415D" wp14:editId="273CFBB1">
+            <wp:extent cx="5731510" cy="3836670"/>
+            <wp:effectExtent l="0" t="0" r="2540" b="0"/>
+            <wp:docPr id="749870642" name="Picture 1"/>
+            <wp:cNvGraphicFramePr>
+              <a:graphicFrameLocks xmlns:a="http://schemas.openxmlformats.org/drawingml/2006/main" noChangeAspect="1"/>
+            </wp:cNvGraphicFramePr>
+            <a:graphic xmlns:a="http://schemas.openxmlformats.org/drawingml/2006/main">
+              <a:graphicData uri="http://schemas.openxmlformats.org/drawingml/2006/picture">
+                <pic:pic xmlns:pic="http://schemas.openxmlformats.org/drawingml/2006/picture">
+                  <pic:nvPicPr>
+                    <pic:cNvPr id="749870642" name=""/>
+                    <pic:cNvPicPr/>
+                  </pic:nvPicPr>
+                  <pic:blipFill>
+                    <a:blip r:embed="rId15"/>
+                    <a:stretch>
+                      <a:fillRect/>
+                    </a:stretch>
+                  </pic:blipFill>
+                  <pic:spPr>
+                    <a:xfrm>
+                      <a:off x="0" y="0"/>
+                      <a:ext cx="5731510" cy="3836670"/>
+                    </a:xfrm>
+                    <a:prstGeom prst="rect">
+                      <a:avLst/>
+                    </a:prstGeom>
+                  </pic:spPr>
+                </pic:pic>
+              </a:graphicData>
+            </a:graphic>
+          </wp:inline>
+        </w:drawing>
+      </w:r>
+    </w:p>
+    <w:p>
+      <w:pPr>
+        <w:rPr>
+          <w:lang w:val="en-US"/>
+        </w:rPr>
+      </w:pPr>
+    </w:p>
+    <w:p>
+      <w:pPr>
+        <w:rPr>
+          <w:lang w:val="en-US"/>
+        </w:rPr>
+      </w:pPr>
+      <w:r>
+        <w:rPr>
+          <w:lang w:val="en-US"/>
+        </w:rPr>
+        <w:drawing>
+          <wp:inline distT="0" distB="0" distL="0" distR="0" wp14:anchorId="5B51F7D4" wp14:editId="10CF5AAD">
+            <wp:extent cx="5731510" cy="4386580"/>
+            <wp:effectExtent l="0" t="0" r="2540" b="0"/>
+            <wp:docPr id="1457672715" name="Picture 1"/>
+            <wp:cNvGraphicFramePr>
+              <a:graphicFrameLocks xmlns:a="http://schemas.openxmlformats.org/drawingml/2006/main" noChangeAspect="1"/>
+            </wp:cNvGraphicFramePr>
+            <a:graphic xmlns:a="http://schemas.openxmlformats.org/drawingml/2006/main">
+              <a:graphicData uri="http://schemas.openxmlformats.org/drawingml/2006/picture">
+                <pic:pic xmlns:pic="http://schemas.openxmlformats.org/drawingml/2006/picture">
+                  <pic:nvPicPr>
+                    <pic:cNvPr id="1457672715" name=""/>
+                    <pic:cNvPicPr/>
+                  </pic:nvPicPr>
+                  <pic:blipFill>
+                    <a:blip r:embed="rId16"/>
+                    <a:stretch>
+                      <a:fillRect/>
+                    </a:stretch>
+                  </pic:blipFill>
+                  <pic:spPr>
+                    <a:xfrm>
+                      <a:off x="0" y="0"/>
+                      <a:ext cx="5731510" cy="4386580"/>
+                    </a:xfrm>
+                    <a:prstGeom prst="rect">
+                      <a:avLst/>
+                    </a:prstGeom>
+                  </pic:spPr>
+                </pic:pic>
+              </a:graphicData>
+            </a:graphic>
+          </wp:inline>
+        </w:drawing>
+      </w:r>
+    </w:p>
+    <w:p>
+      <w:pPr>
+        <w:rPr>
+          <w:lang w:val="en-US"/>
+        </w:rPr>
+      </w:pPr>
+      <w:r>
+        <w:rPr>
+          <w:noProof/>
           <w:lang w:val="en-US"/>
         </w:rPr>
         <w:lastRenderedPageBreak/>
@@ -619,7 +869,7 @@
                     <pic:cNvPicPr/>
                   </pic:nvPicPr>
                   <pic:blipFill>
-                    <a:blip r:embed="rId13"/>
+                    <a:blip r:embed="rId17"/>
                     <a:stretch>
                       <a:fillRect/>
                     </a:stretch>
@@ -655,6 +905,7 @@
       </w:pPr>
       <w:r>
         <w:rPr>
+          <w:noProof/>
           <w:lang w:val="en-US"/>
         </w:rPr>
         <w:lastRenderedPageBreak/>
@@ -674,7 +925,7 @@
                     <pic:cNvPicPr/>
                   </pic:nvPicPr>
                   <pic:blipFill>
-                    <a:blip r:embed="rId14"/>
+                    <a:blip r:embed="rId18"/>
                     <a:stretch>
                       <a:fillRect/>
                     </a:stretch>
@@ -710,6 +961,7 @@
       </w:pPr>
       <w:r>
         <w:rPr>
+          <w:noProof/>
           <w:lang w:val="en-US"/>
         </w:rPr>
         <w:lastRenderedPageBreak/>
@@ -729,7 +981,7 @@
                     <pic:cNvPicPr/>
                   </pic:nvPicPr>
                   <pic:blipFill>
-                    <a:blip r:embed="rId15"/>
+                    <a:blip r:embed="rId19"/>
                     <a:stretch>
                       <a:fillRect/>
                     </a:stretch>

</xml_diff>